<commit_message>
finalized UMoXe bubbles paper
</commit_message>
<xml_diff>
--- a/umoxe_bubbles_paper/reviewer_comments.docx
+++ b/umoxe_bubbles_paper/reviewer_comments.docx
@@ -2,6 +2,37 @@
 <file path=word/document.xml><?xml version="1.0" encoding="utf-8"?>
 <w:document xmlns:wpc="http://schemas.microsoft.com/office/word/2010/wordprocessingCanvas" xmlns:cx="http://schemas.microsoft.com/office/drawing/2014/chartex" xmlns:cx1="http://schemas.microsoft.com/office/drawing/2015/9/8/chartex" xmlns:cx2="http://schemas.microsoft.com/office/drawing/2015/10/21/chartex" xmlns:cx3="http://schemas.microsoft.com/office/drawing/2016/5/9/chartex" xmlns:cx4="http://schemas.microsoft.com/office/drawing/2016/5/10/chartex" xmlns:cx5="http://schemas.microsoft.com/office/drawing/2016/5/11/chartex" xmlns:cx6="http://schemas.microsoft.com/office/drawing/2016/5/12/chartex" xmlns:cx7="http://schemas.microsoft.com/office/drawing/2016/5/13/chartex" xmlns:cx8="http://schemas.microsoft.com/office/drawing/2016/5/14/chartex" xmlns:mc="http://schemas.openxmlformats.org/markup-compatibility/2006" xmlns:aink="http://schemas.microsoft.com/office/drawing/2016/ink" xmlns:am3d="http://schemas.microsoft.com/office/drawing/2017/model3d" xmlns:o="urn:schemas-microsoft-com:office:office" xmlns:r="http://schemas.openxmlformats.org/officeDocument/2006/relationships" xmlns:m="http://schemas.openxmlformats.org/officeDocument/2006/math" xmlns:v="urn:schemas-microsoft-com:vml" xmlns:wp14="http://schemas.microsoft.com/office/word/2010/wordprocessingDrawing" xmlns:wp="http://schemas.openxmlformats.org/drawingml/2006/wordprocessingDrawing" xmlns:w10="urn:schemas-microsoft-com:office:word" xmlns:w="http://schemas.openxmlformats.org/wordprocessingml/2006/main" xmlns:w14="http://schemas.microsoft.com/office/word/2010/wordml" xmlns:w15="http://schemas.microsoft.com/office/word/2012/wordml" xmlns:w16cid="http://schemas.microsoft.com/office/word/2016/wordml/cid" xmlns:w16se="http://schemas.microsoft.com/office/word/2015/wordml/symex" xmlns:wpg="http://schemas.microsoft.com/office/word/2010/wordprocessingGroup" xmlns:wpi="http://schemas.microsoft.com/office/word/2010/wordprocessingInk" xmlns:wne="http://schemas.microsoft.com/office/word/2006/wordml" xmlns:wps="http://schemas.microsoft.com/office/word/2010/wordprocessingShape" mc:Ignorable="w14 w15 w16se w16cid wp14">
   <w:body>
+    <w:p>
+      <w:pPr>
+        <w:widowControl w:val="0"/>
+        <w:autoSpaceDE w:val="0"/>
+        <w:autoSpaceDN w:val="0"/>
+        <w:adjustRightInd w:val="0"/>
+        <w:rPr>
+          <w:color w:val="4472C4" w:themeColor="accent1"/>
+        </w:rPr>
+      </w:pPr>
+      <w:r>
+        <w:rPr>
+          <w:color w:val="4472C4" w:themeColor="accent1"/>
+        </w:rPr>
+        <w:t>We thank the reviewers for their careful consideration of the manuscript and the points that were raised. W</w:t>
+      </w:r>
+      <w:r>
+        <w:rPr>
+          <w:color w:val="4472C4" w:themeColor="accent1"/>
+        </w:rPr>
+        <w:t>e feel that we have appropriately addressed all suggested revisions and have thus improved the clarity and the quality of the manuscript.</w:t>
+      </w:r>
+      <w:r>
+        <w:rPr>
+          <w:color w:val="4472C4" w:themeColor="accent1"/>
+        </w:rPr>
+        <w:t xml:space="preserve"> Full responses to individual points are below, in blue.</w:t>
+      </w:r>
+    </w:p>
+    <w:p/>
+    <w:p/>
     <w:p>
       <w:r>
         <w:t>Reviewer 1</w:t>
@@ -211,10 +242,20 @@
         <w:rPr>
           <w:color w:val="4472C4" w:themeColor="accent1"/>
         </w:rPr>
-        <w:t xml:space="preserve"> acknowledge the referee’s comments and have modified the reference state the be the substitutional configuration. Fig. 4 has been updated to reflect this change, as well as the text. </w:t>
-      </w:r>
-      <w:bookmarkStart w:id="0" w:name="_GoBack"/>
-      <w:bookmarkEnd w:id="0"/>
+        <w:t xml:space="preserve"> acknowledge the referee’s comments and have modified the reference state t</w:t>
+      </w:r>
+      <w:r>
+        <w:rPr>
+          <w:color w:val="4472C4" w:themeColor="accent1"/>
+        </w:rPr>
+        <w:t>o</w:t>
+      </w:r>
+      <w:r>
+        <w:rPr>
+          <w:color w:val="4472C4" w:themeColor="accent1"/>
+        </w:rPr>
+        <w:t xml:space="preserve"> be the substitutional configuration. Fig. 4 has been updated to reflect this change, as well as the text. </w:t>
+      </w:r>
     </w:p>
     <w:p>
       <w:pPr>
@@ -239,13 +280,37 @@
         <w:rPr>
           <w:color w:val="4472C4" w:themeColor="accent1"/>
         </w:rPr>
-        <w:t xml:space="preserve">This study on defect energetics has been included into the manuscript. With the formation energies added as a table. </w:t>
-      </w:r>
-      <w:r>
-        <w:rPr>
-          <w:color w:val="4472C4" w:themeColor="accent1"/>
-        </w:rPr>
-        <w:t>We feel this strengthened the manuscript.</w:t>
+        <w:t>This study on defect energetics has been included into the manuscript</w:t>
+      </w:r>
+      <w:r>
+        <w:rPr>
+          <w:color w:val="4472C4" w:themeColor="accent1"/>
+        </w:rPr>
+        <w:t>, w</w:t>
+      </w:r>
+      <w:r>
+        <w:rPr>
+          <w:color w:val="4472C4" w:themeColor="accent1"/>
+        </w:rPr>
+        <w:t xml:space="preserve">ith the formation energies added as a table. </w:t>
+      </w:r>
+      <w:r>
+        <w:rPr>
+          <w:color w:val="4472C4" w:themeColor="accent1"/>
+        </w:rPr>
+        <w:t xml:space="preserve">We feel this </w:t>
+      </w:r>
+      <w:r>
+        <w:rPr>
+          <w:color w:val="4472C4" w:themeColor="accent1"/>
+        </w:rPr>
+        <w:t xml:space="preserve">has </w:t>
+      </w:r>
+      <w:r>
+        <w:rPr>
+          <w:color w:val="4472C4" w:themeColor="accent1"/>
+        </w:rPr>
+        <w:t>strengthened the manuscript.</w:t>
       </w:r>
     </w:p>
     <w:p/>
@@ -292,7 +357,14 @@
         <w:rPr>
           <w:color w:val="4472C4" w:themeColor="accent1"/>
         </w:rPr>
-        <w:t xml:space="preserve">Supercell size effects were investigated in limited cases to ensure the qualitative relationships held. </w:t>
+        <w:t xml:space="preserve">Supercell size effects were </w:t>
+      </w:r>
+      <w:r>
+        <w:rPr>
+          <w:color w:val="4472C4" w:themeColor="accent1"/>
+        </w:rPr>
+        <w:lastRenderedPageBreak/>
+        <w:t xml:space="preserve">investigated in limited cases to ensure the qualitative relationships held. </w:t>
       </w:r>
       <w:r>
         <w:rPr>
@@ -337,12 +409,15 @@
     <w:p/>
     <w:p>
       <w:r>
-        <w:lastRenderedPageBreak/>
         <w:t>Consequently, this work may be published after considering the above comments. I recommend major revision for this work.</w:t>
       </w:r>
     </w:p>
     <w:p/>
-    <w:p/>
+    <w:p>
+      <w:r>
+        <w:t>--------------</w:t>
+      </w:r>
+    </w:p>
     <w:p/>
     <w:p>
       <w:r>
@@ -383,12 +458,6 @@
     <w:p/>
     <w:p>
       <w:r>
-        <w:t xml:space="preserve"> </w:t>
-      </w:r>
-    </w:p>
-    <w:p/>
-    <w:p>
-      <w:r>
         <w:t xml:space="preserve">The authors present a study on </w:t>
       </w:r>
       <w:proofErr w:type="spellStart"/>
@@ -415,11 +484,6 @@
       </w:r>
     </w:p>
     <w:p/>
-    <w:p>
-      <w:r>
-        <w:t xml:space="preserve"> </w:t>
-      </w:r>
-    </w:p>
     <w:p/>
     <w:p>
       <w:pPr>
@@ -460,6 +524,7 @@
         <w:rPr>
           <w:color w:val="4472C4" w:themeColor="accent1"/>
         </w:rPr>
+        <w:lastRenderedPageBreak/>
         <w:t>A discussion of the applicability of the potential is included</w:t>
       </w:r>
       <w:r>
@@ -504,15 +569,7 @@
           <w:rFonts w:ascii="Calibri" w:hAnsi="Calibri" w:cs="Calibri"/>
           <w:color w:val="4472C4" w:themeColor="accent1"/>
         </w:rPr>
-        <w:t xml:space="preserve"> ternary system. The potential is </w:t>
-      </w:r>
-      <w:r>
-        <w:rPr>
-          <w:rFonts w:ascii="Calibri" w:hAnsi="Calibri" w:cs="Calibri"/>
-          <w:color w:val="4472C4" w:themeColor="accent1"/>
-        </w:rPr>
-        <w:lastRenderedPageBreak/>
-        <w:t xml:space="preserve">able to reproduce the stable structure, modulus of elasticity, room-temperature density and melting temperature of U–10Mo. Additionally, this potential is able to reproduce a number of properties of pure </w:t>
+        <w:t xml:space="preserve"> ternary system. The potential is able to reproduce the stable structure, modulus of elasticity, room-temperature density and melting temperature of U–10Mo. Additionally, this potential is able to reproduce a number of properties of pure </w:t>
       </w:r>
       <w:proofErr w:type="spellStart"/>
       <w:r>
@@ -675,14 +732,62 @@
     <w:p>
       <w:pPr>
         <w:rPr>
-          <w:color w:val="FF0000"/>
-        </w:rPr>
-      </w:pPr>
-      <w:r>
-        <w:rPr>
-          <w:color w:val="FF0000"/>
-        </w:rPr>
-        <w:t>Compare more thoroughly Shenyang’s work. Same potential. His focused on high pressure systems.</w:t>
+          <w:color w:val="4472C4" w:themeColor="accent1"/>
+        </w:rPr>
+      </w:pPr>
+      <w:r>
+        <w:rPr>
+          <w:color w:val="4472C4" w:themeColor="accent1"/>
+        </w:rPr>
+        <w:t>We thank the referee for encouraging additional discussion. The scope of th</w:t>
+      </w:r>
+      <w:r>
+        <w:rPr>
+          <w:color w:val="4472C4" w:themeColor="accent1"/>
+        </w:rPr>
+        <w:t>e</w:t>
+      </w:r>
+      <w:r>
+        <w:rPr>
+          <w:color w:val="4472C4" w:themeColor="accent1"/>
+        </w:rPr>
+        <w:t xml:space="preserve"> work</w:t>
+      </w:r>
+      <w:r>
+        <w:rPr>
+          <w:color w:val="4472C4" w:themeColor="accent1"/>
+        </w:rPr>
+        <w:t xml:space="preserve"> from Hu</w:t>
+      </w:r>
+      <w:r>
+        <w:rPr>
+          <w:color w:val="4472C4" w:themeColor="accent1"/>
+        </w:rPr>
+        <w:t xml:space="preserve"> was mentioned in the introduction, but it has now been reiterated in the results section to ensure the reader can </w:t>
+      </w:r>
+      <w:r>
+        <w:rPr>
+          <w:color w:val="4472C4" w:themeColor="accent1"/>
+        </w:rPr>
+        <w:t xml:space="preserve">readily </w:t>
+      </w:r>
+      <w:r>
+        <w:rPr>
+          <w:color w:val="4472C4" w:themeColor="accent1"/>
+        </w:rPr>
+        <w:t>make</w:t>
+      </w:r>
+      <w:r>
+        <w:rPr>
+          <w:color w:val="4472C4" w:themeColor="accent1"/>
+        </w:rPr>
+        <w:t xml:space="preserve"> </w:t>
+      </w:r>
+      <w:r>
+        <w:rPr>
+          <w:color w:val="4472C4" w:themeColor="accent1"/>
+        </w:rPr>
+        <w:t>the comparisons between the two works.</w:t>
       </w:r>
     </w:p>
     <w:p/>
@@ -744,134 +849,236 @@
     <w:p>
       <w:pPr>
         <w:rPr>
+          <w:color w:val="4472C4" w:themeColor="accent1"/>
+        </w:rPr>
+      </w:pPr>
+      <w:r>
+        <w:rPr>
+          <w:color w:val="4472C4" w:themeColor="accent1"/>
+        </w:rPr>
+        <w:t xml:space="preserve">This relates to the nature of the X-axis, in that it is </w:t>
+      </w:r>
+      <w:proofErr w:type="spellStart"/>
+      <w:r>
+        <w:rPr>
+          <w:color w:val="4472C4" w:themeColor="accent1"/>
+        </w:rPr>
+        <w:t>Xe</w:t>
+      </w:r>
+      <w:proofErr w:type="spellEnd"/>
+      <w:r>
+        <w:rPr>
+          <w:color w:val="4472C4" w:themeColor="accent1"/>
+        </w:rPr>
+        <w:t>/</w:t>
+      </w:r>
+      <w:proofErr w:type="spellStart"/>
+      <w:r>
+        <w:rPr>
+          <w:color w:val="4472C4" w:themeColor="accent1"/>
+        </w:rPr>
+        <w:t>vac</w:t>
+      </w:r>
+      <w:proofErr w:type="spellEnd"/>
+      <w:r>
+        <w:rPr>
+          <w:color w:val="4472C4" w:themeColor="accent1"/>
+        </w:rPr>
+        <w:t xml:space="preserve"> ratio. </w:t>
+      </w:r>
+      <w:r>
+        <w:rPr>
+          <w:color w:val="4472C4" w:themeColor="accent1"/>
+        </w:rPr>
+        <w:t xml:space="preserve">Comparing the relative bubble energy as a function of the </w:t>
+      </w:r>
+      <w:r>
+        <w:rPr>
+          <w:b/>
+          <w:color w:val="4472C4" w:themeColor="accent1"/>
+        </w:rPr>
+        <w:t>total</w:t>
+      </w:r>
+      <w:r>
+        <w:rPr>
+          <w:color w:val="4472C4" w:themeColor="accent1"/>
+        </w:rPr>
+        <w:t xml:space="preserve"> number of </w:t>
+      </w:r>
+      <w:proofErr w:type="spellStart"/>
+      <w:r>
+        <w:rPr>
+          <w:color w:val="4472C4" w:themeColor="accent1"/>
+        </w:rPr>
+        <w:t>Xe</w:t>
+      </w:r>
+      <w:proofErr w:type="spellEnd"/>
+      <w:r>
+        <w:rPr>
+          <w:color w:val="4472C4" w:themeColor="accent1"/>
+        </w:rPr>
+        <w:t xml:space="preserve"> shows that each bubble size, at </w:t>
+      </w:r>
+      <w:r>
+        <w:rPr>
+          <w:color w:val="4472C4" w:themeColor="accent1"/>
+        </w:rPr>
+        <w:t xml:space="preserve">high </w:t>
+      </w:r>
+      <w:proofErr w:type="spellStart"/>
+      <w:r>
+        <w:rPr>
+          <w:color w:val="4472C4" w:themeColor="accent1"/>
+        </w:rPr>
+        <w:t>Xe</w:t>
+      </w:r>
+      <w:proofErr w:type="spellEnd"/>
+      <w:r>
+        <w:rPr>
+          <w:color w:val="4472C4" w:themeColor="accent1"/>
+        </w:rPr>
+        <w:t xml:space="preserve"> densities, exhibits a linear trend with increasing </w:t>
+      </w:r>
+      <w:proofErr w:type="spellStart"/>
+      <w:r>
+        <w:rPr>
+          <w:color w:val="4472C4" w:themeColor="accent1"/>
+        </w:rPr>
+        <w:t>Xe</w:t>
+      </w:r>
+      <w:proofErr w:type="spellEnd"/>
+      <w:r>
+        <w:rPr>
+          <w:color w:val="4472C4" w:themeColor="accent1"/>
+        </w:rPr>
+        <w:t xml:space="preserve"> atoms, the slope of which is effectively identical</w:t>
+      </w:r>
+      <w:r>
+        <w:rPr>
+          <w:color w:val="4472C4" w:themeColor="accent1"/>
+        </w:rPr>
+        <w:t xml:space="preserve"> for each bubble size</w:t>
+      </w:r>
+      <w:r>
+        <w:rPr>
+          <w:color w:val="4472C4" w:themeColor="accent1"/>
+        </w:rPr>
+        <w:t xml:space="preserve">. </w:t>
+      </w:r>
+      <w:r>
+        <w:rPr>
+          <w:color w:val="4472C4" w:themeColor="accent1"/>
+        </w:rPr>
+        <w:t>If we</w:t>
+      </w:r>
+      <w:r>
+        <w:rPr>
+          <w:color w:val="4472C4" w:themeColor="accent1"/>
+        </w:rPr>
+        <w:t xml:space="preserve"> compar</w:t>
+      </w:r>
+      <w:r>
+        <w:rPr>
+          <w:color w:val="4472C4" w:themeColor="accent1"/>
+        </w:rPr>
+        <w:t>e</w:t>
+      </w:r>
+      <w:r>
+        <w:rPr>
+          <w:color w:val="4472C4" w:themeColor="accent1"/>
+        </w:rPr>
+        <w:t xml:space="preserve"> </w:t>
+      </w:r>
+      <w:proofErr w:type="spellStart"/>
+      <w:r>
+        <w:rPr>
+          <w:color w:val="4472C4" w:themeColor="accent1"/>
+        </w:rPr>
+        <w:t>Xe</w:t>
+      </w:r>
+      <w:proofErr w:type="spellEnd"/>
+      <w:r>
+        <w:rPr>
+          <w:color w:val="4472C4" w:themeColor="accent1"/>
+        </w:rPr>
+        <w:t>/</w:t>
+      </w:r>
+      <w:proofErr w:type="spellStart"/>
+      <w:r>
+        <w:rPr>
+          <w:color w:val="4472C4" w:themeColor="accent1"/>
+        </w:rPr>
+        <w:t>vac</w:t>
+      </w:r>
+      <w:proofErr w:type="spellEnd"/>
+      <w:r>
+        <w:rPr>
+          <w:color w:val="4472C4" w:themeColor="accent1"/>
+        </w:rPr>
+        <w:t xml:space="preserve"> ratio against </w:t>
+      </w:r>
+      <w:proofErr w:type="spellStart"/>
+      <w:r>
+        <w:rPr>
+          <w:color w:val="4472C4" w:themeColor="accent1"/>
+        </w:rPr>
+        <w:t>Xe</w:t>
+      </w:r>
+      <w:proofErr w:type="spellEnd"/>
+      <w:r>
+        <w:rPr>
+          <w:color w:val="4472C4" w:themeColor="accent1"/>
+        </w:rPr>
+        <w:t xml:space="preserve"> pressure</w:t>
+      </w:r>
+      <w:r>
+        <w:rPr>
+          <w:color w:val="4472C4" w:themeColor="accent1"/>
+        </w:rPr>
+        <w:t>, we see</w:t>
+      </w:r>
+      <w:r>
+        <w:rPr>
+          <w:color w:val="4472C4" w:themeColor="accent1"/>
+        </w:rPr>
+        <w:t xml:space="preserve"> nearly identical curves for each bubble size. Additionally, comparing binding energy of the nth </w:t>
+      </w:r>
+      <w:proofErr w:type="spellStart"/>
+      <w:r>
+        <w:rPr>
+          <w:color w:val="4472C4" w:themeColor="accent1"/>
+        </w:rPr>
+        <w:t>Xe</w:t>
+      </w:r>
+      <w:proofErr w:type="spellEnd"/>
+      <w:r>
+        <w:rPr>
+          <w:color w:val="4472C4" w:themeColor="accent1"/>
+        </w:rPr>
+        <w:t xml:space="preserve"> atom shows no differences related to bubble size.</w:t>
+      </w:r>
+      <w:r>
+        <w:rPr>
+          <w:color w:val="4472C4" w:themeColor="accent1"/>
+        </w:rPr>
+        <w:t xml:space="preserve"> </w:t>
+      </w:r>
+      <w:bookmarkStart w:id="0" w:name="_GoBack"/>
+      <w:bookmarkEnd w:id="0"/>
+    </w:p>
+    <w:p>
+      <w:pPr>
+        <w:rPr>
           <w:color w:val="FF0000"/>
         </w:rPr>
       </w:pPr>
-      <w:r>
+    </w:p>
+    <w:p>
+      <w:pPr>
         <w:rPr>
           <w:color w:val="FF0000"/>
         </w:rPr>
-        <w:lastRenderedPageBreak/>
-        <w:t xml:space="preserve">This relates to the nature of the X-axis, in that it is </w:t>
-      </w:r>
-      <w:proofErr w:type="spellStart"/>
-      <w:r>
-        <w:rPr>
-          <w:color w:val="FF0000"/>
-        </w:rPr>
-        <w:t>Xe</w:t>
-      </w:r>
-      <w:proofErr w:type="spellEnd"/>
-      <w:r>
-        <w:rPr>
-          <w:color w:val="FF0000"/>
-        </w:rPr>
-        <w:t>/</w:t>
-      </w:r>
-      <w:proofErr w:type="spellStart"/>
-      <w:r>
-        <w:rPr>
-          <w:color w:val="FF0000"/>
-        </w:rPr>
-        <w:t>vac</w:t>
-      </w:r>
-      <w:proofErr w:type="spellEnd"/>
-      <w:r>
-        <w:rPr>
-          <w:color w:val="FF0000"/>
-        </w:rPr>
-        <w:t xml:space="preserve"> ratio. Comparing </w:t>
-      </w:r>
-      <w:proofErr w:type="spellStart"/>
-      <w:r>
-        <w:rPr>
-          <w:color w:val="FF0000"/>
-        </w:rPr>
-        <w:t>Xe</w:t>
-      </w:r>
-      <w:proofErr w:type="spellEnd"/>
-      <w:r>
-        <w:rPr>
-          <w:color w:val="FF0000"/>
-        </w:rPr>
-        <w:t>/</w:t>
-      </w:r>
-      <w:proofErr w:type="spellStart"/>
-      <w:r>
-        <w:rPr>
-          <w:color w:val="FF0000"/>
-        </w:rPr>
-        <w:t>vac</w:t>
-      </w:r>
-      <w:proofErr w:type="spellEnd"/>
-      <w:r>
-        <w:rPr>
-          <w:color w:val="FF0000"/>
-        </w:rPr>
-        <w:t xml:space="preserve"> ratio against pressure shows </w:t>
-      </w:r>
-      <w:r>
-        <w:rPr>
-          <w:color w:val="FF0000"/>
-        </w:rPr>
-        <w:t xml:space="preserve">nearly identical curves for each bubble size. </w:t>
-      </w:r>
-    </w:p>
-    <w:p>
-      <w:pPr>
-        <w:rPr>
-          <w:color w:val="FF0000"/>
-        </w:rPr>
-      </w:pPr>
-    </w:p>
-    <w:p>
-      <w:pPr>
-        <w:rPr>
-          <w:color w:val="FF0000"/>
-        </w:rPr>
-      </w:pPr>
-      <w:r>
-        <w:rPr>
-          <w:color w:val="FF0000"/>
-        </w:rPr>
-        <w:t xml:space="preserve">Explain qualitatively reason for curves. Pretty sure it is </w:t>
-      </w:r>
-      <w:proofErr w:type="spellStart"/>
-      <w:r>
-        <w:rPr>
-          <w:color w:val="FF0000"/>
-        </w:rPr>
-        <w:t>Xe</w:t>
-      </w:r>
-      <w:proofErr w:type="spellEnd"/>
-      <w:r>
-        <w:rPr>
-          <w:color w:val="FF0000"/>
-        </w:rPr>
-        <w:t>/</w:t>
-      </w:r>
-      <w:proofErr w:type="spellStart"/>
-      <w:r>
-        <w:rPr>
-          <w:color w:val="FF0000"/>
-        </w:rPr>
-        <w:t>vac</w:t>
-      </w:r>
-      <w:proofErr w:type="spellEnd"/>
-      <w:r>
-        <w:rPr>
-          <w:color w:val="FF0000"/>
-        </w:rPr>
-        <w:t xml:space="preserve"> ratio vs # of </w:t>
-      </w:r>
-      <w:proofErr w:type="spellStart"/>
-      <w:r>
-        <w:rPr>
-          <w:color w:val="FF0000"/>
-        </w:rPr>
-        <w:t>Xe</w:t>
-      </w:r>
-      <w:proofErr w:type="spellEnd"/>
+      </w:pPr>
     </w:p>
     <w:sectPr>
       <w:pgSz w:w="12240" w:h="15840"/>

</xml_diff>

<commit_message>
final umoxe bubbles paper
</commit_message>
<xml_diff>
--- a/umoxe_bubbles_paper/reviewer_comments.docx
+++ b/umoxe_bubbles_paper/reviewer_comments.docx
@@ -132,12 +132,7 @@
       </w:r>
       <w:proofErr w:type="spellEnd"/>
       <w:r>
-        <w:t>. Thus, Xe substitutional should be used as a reference</w:t>
-      </w:r>
-      <w:bookmarkStart w:id="0" w:name="_GoBack"/>
-      <w:bookmarkEnd w:id="0"/>
-      <w:r>
-        <w:t xml:space="preserve"> state in equation (3). Also, I strongly recommend to collect all energies in a one table.</w:t>
+        <w:t>. Thus, Xe substitutional should be used as a reference state in equation (3). Also, I strongly recommend to collect all energies in a one table.</w:t>
       </w:r>
     </w:p>
     <w:p/>
@@ -157,7 +152,7 @@
         <w:rPr>
           <w:color w:val="4472C4" w:themeColor="accent1"/>
         </w:rPr>
-        <w:t xml:space="preserve">We now believe the proper reference state is the substitutional configuration.  We are comparing two states, with a fixed bubble size. One state contains a bubble with m vacancies and n Xe, and a substitutional Xe atom. The second state is a bubble with m </w:t>
+        <w:t xml:space="preserve">We now believe the proper reference state is the substitutional configuration.  We are comparing two states with a fixed bubble size. One state contains a bubble with m vacancies and n Xe, and a substitutional Xe atom. The second state is a bubble with m </w:t>
       </w:r>
       <w:r>
         <w:rPr>
@@ -821,6 +816,8 @@
           <w:color w:val="FF0000"/>
         </w:rPr>
       </w:pPr>
+      <w:bookmarkStart w:id="0" w:name="_GoBack"/>
+      <w:bookmarkEnd w:id="0"/>
     </w:p>
     <w:p>
       <w:pPr>

</xml_diff>